<commit_message>
last stand from last warrior
</commit_message>
<xml_diff>
--- a/DigSite/New Arcaism/uarm 2025 2/controles/esto es lo que parece.docx
+++ b/DigSite/New Arcaism/uarm 2025 2/controles/esto es lo que parece.docx
@@ -191,13 +191,7 @@
         <w:rPr>
           <w:bCs/>
         </w:rPr>
-        <w:t>Duración: 40 minutos</w:t>
-      </w:r>
-      <w:r>
-        <w:rPr>
-          <w:bCs/>
-        </w:rPr>
-        <w:t xml:space="preserve"> (1 minuto por pregunta)</w:t>
+        <w:t>Duración: 40 minutos (1 minuto por pregunta)</w:t>
       </w:r>
     </w:p>
     <w:p>
@@ -474,8 +468,13 @@
       <w:pPr>
         <w:jc w:val="both"/>
       </w:pPr>
-      <w:r>
-        <w:t>( A)</w:t>
+      <w:proofErr w:type="gramStart"/>
+      <w:r>
+        <w:t>( A</w:t>
+      </w:r>
+      <w:proofErr w:type="gramEnd"/>
+      <w:r>
+        <w:t>)</w:t>
       </w:r>
       <w:r>
         <w:tab/>
@@ -511,8 +510,13 @@
       <w:pPr>
         <w:jc w:val="both"/>
       </w:pPr>
-      <w:r>
-        <w:t>( B)</w:t>
+      <w:proofErr w:type="gramStart"/>
+      <w:r>
+        <w:t>( B</w:t>
+      </w:r>
+      <w:proofErr w:type="gramEnd"/>
+      <w:r>
+        <w:t>)</w:t>
       </w:r>
       <w:r>
         <w:tab/>
@@ -540,8 +544,13 @@
       <w:pPr>
         <w:jc w:val="both"/>
       </w:pPr>
-      <w:r>
-        <w:t>( C)</w:t>
+      <w:proofErr w:type="gramStart"/>
+      <w:r>
+        <w:t>( C</w:t>
+      </w:r>
+      <w:proofErr w:type="gramEnd"/>
+      <w:r>
+        <w:t>)</w:t>
       </w:r>
       <w:r>
         <w:tab/>
@@ -594,8 +603,13 @@
       <w:pPr>
         <w:jc w:val="both"/>
       </w:pPr>
-      <w:r>
-        <w:t>( D)</w:t>
+      <w:proofErr w:type="gramStart"/>
+      <w:r>
+        <w:t>( D</w:t>
+      </w:r>
+      <w:proofErr w:type="gramEnd"/>
+      <w:r>
+        <w:t>)</w:t>
       </w:r>
       <w:r>
         <w:tab/>
@@ -646,8 +660,13 @@
       <w:pPr>
         <w:jc w:val="both"/>
       </w:pPr>
-      <w:r>
-        <w:t>( A)</w:t>
+      <w:proofErr w:type="gramStart"/>
+      <w:r>
+        <w:t>( A</w:t>
+      </w:r>
+      <w:proofErr w:type="gramEnd"/>
+      <w:r>
+        <w:t>)</w:t>
       </w:r>
       <w:r>
         <w:tab/>
@@ -670,8 +689,13 @@
           <w:color w:val="FF0000"/>
         </w:rPr>
       </w:pPr>
-      <w:r>
-        <w:t>( B)</w:t>
+      <w:proofErr w:type="gramStart"/>
+      <w:r>
+        <w:t>( B</w:t>
+      </w:r>
+      <w:proofErr w:type="gramEnd"/>
+      <w:r>
+        <w:t>)</w:t>
       </w:r>
       <w:r>
         <w:tab/>
@@ -697,8 +721,13 @@
       <w:pPr>
         <w:jc w:val="both"/>
       </w:pPr>
-      <w:r>
-        <w:t>( C)</w:t>
+      <w:proofErr w:type="gramStart"/>
+      <w:r>
+        <w:t>( C</w:t>
+      </w:r>
+      <w:proofErr w:type="gramEnd"/>
+      <w:r>
+        <w:t>)</w:t>
       </w:r>
       <w:r>
         <w:tab/>
@@ -718,8 +747,13 @@
       <w:pPr>
         <w:jc w:val="both"/>
       </w:pPr>
-      <w:r>
-        <w:t xml:space="preserve">( D) </w:t>
+      <w:proofErr w:type="gramStart"/>
+      <w:r>
+        <w:t>( D</w:t>
+      </w:r>
+      <w:proofErr w:type="gramEnd"/>
+      <w:r>
+        <w:t xml:space="preserve">) </w:t>
       </w:r>
       <w:r>
         <w:tab/>
@@ -784,8 +818,13 @@
         <w:jc w:val="both"/>
       </w:pPr>
       <w:r>
-        <w:t>(A )</w:t>
-      </w:r>
+        <w:t>(</w:t>
+      </w:r>
+      <w:proofErr w:type="gramStart"/>
+      <w:r>
+        <w:t>A )</w:t>
+      </w:r>
+      <w:proofErr w:type="gramEnd"/>
       <w:r>
         <w:tab/>
         <w:t xml:space="preserve">Un </w:t>
@@ -804,8 +843,13 @@
       <w:pPr>
         <w:jc w:val="both"/>
       </w:pPr>
-      <w:r>
-        <w:t>( B)</w:t>
+      <w:proofErr w:type="gramStart"/>
+      <w:r>
+        <w:t>( B</w:t>
+      </w:r>
+      <w:proofErr w:type="gramEnd"/>
+      <w:r>
+        <w:t>)</w:t>
       </w:r>
       <w:r>
         <w:tab/>
@@ -825,8 +869,13 @@
       <w:pPr>
         <w:jc w:val="both"/>
       </w:pPr>
-      <w:r>
-        <w:t>( C)</w:t>
+      <w:proofErr w:type="gramStart"/>
+      <w:r>
+        <w:t>( C</w:t>
+      </w:r>
+      <w:proofErr w:type="gramEnd"/>
+      <w:r>
+        <w:t>)</w:t>
       </w:r>
       <w:r>
         <w:tab/>
@@ -846,8 +895,13 @@
       <w:pPr>
         <w:jc w:val="both"/>
       </w:pPr>
-      <w:r>
-        <w:t>( D)</w:t>
+      <w:proofErr w:type="gramStart"/>
+      <w:r>
+        <w:t>( D</w:t>
+      </w:r>
+      <w:proofErr w:type="gramEnd"/>
+      <w:r>
+        <w:t>)</w:t>
       </w:r>
       <w:r>
         <w:tab/>
@@ -900,8 +954,13 @@
       <w:pPr>
         <w:jc w:val="both"/>
       </w:pPr>
-      <w:r>
-        <w:t>( A)</w:t>
+      <w:proofErr w:type="gramStart"/>
+      <w:r>
+        <w:t>( A</w:t>
+      </w:r>
+      <w:proofErr w:type="gramEnd"/>
+      <w:r>
+        <w:t>)</w:t>
       </w:r>
       <w:r>
         <w:tab/>
@@ -920,8 +979,13 @@
       <w:pPr>
         <w:jc w:val="both"/>
       </w:pPr>
-      <w:r>
-        <w:t>( B)</w:t>
+      <w:proofErr w:type="gramStart"/>
+      <w:r>
+        <w:t>( B</w:t>
+      </w:r>
+      <w:proofErr w:type="gramEnd"/>
+      <w:r>
+        <w:t>)</w:t>
       </w:r>
       <w:r>
         <w:tab/>
@@ -945,8 +1009,13 @@
       <w:pPr>
         <w:jc w:val="both"/>
       </w:pPr>
-      <w:r>
-        <w:t>( C)</w:t>
+      <w:proofErr w:type="gramStart"/>
+      <w:r>
+        <w:t>( C</w:t>
+      </w:r>
+      <w:proofErr w:type="gramEnd"/>
+      <w:r>
+        <w:t>)</w:t>
       </w:r>
       <w:r>
         <w:tab/>
@@ -973,8 +1042,13 @@
       <w:pPr>
         <w:jc w:val="both"/>
       </w:pPr>
-      <w:r>
-        <w:t>( D)</w:t>
+      <w:proofErr w:type="gramStart"/>
+      <w:r>
+        <w:t>( D</w:t>
+      </w:r>
+      <w:proofErr w:type="gramEnd"/>
+      <w:r>
+        <w:t>)</w:t>
       </w:r>
       <w:r>
         <w:tab/>
@@ -1026,8 +1100,13 @@
       <w:pPr>
         <w:jc w:val="both"/>
       </w:pPr>
-      <w:r>
-        <w:t>( A)</w:t>
+      <w:proofErr w:type="gramStart"/>
+      <w:r>
+        <w:t>( A</w:t>
+      </w:r>
+      <w:proofErr w:type="gramEnd"/>
+      <w:r>
+        <w:t>)</w:t>
       </w:r>
       <w:r>
         <w:tab/>
@@ -1046,8 +1125,13 @@
       <w:pPr>
         <w:jc w:val="both"/>
       </w:pPr>
-      <w:r>
-        <w:t>( B)</w:t>
+      <w:proofErr w:type="gramStart"/>
+      <w:r>
+        <w:t>( B</w:t>
+      </w:r>
+      <w:proofErr w:type="gramEnd"/>
+      <w:r>
+        <w:t>)</w:t>
       </w:r>
       <w:r>
         <w:tab/>
@@ -1076,8 +1160,13 @@
       <w:pPr>
         <w:jc w:val="both"/>
       </w:pPr>
-      <w:r>
-        <w:t>( C)</w:t>
+      <w:proofErr w:type="gramStart"/>
+      <w:r>
+        <w:t>( C</w:t>
+      </w:r>
+      <w:proofErr w:type="gramEnd"/>
+      <w:r>
+        <w:t>)</w:t>
       </w:r>
       <w:r>
         <w:tab/>
@@ -1097,8 +1186,13 @@
       <w:pPr>
         <w:jc w:val="both"/>
       </w:pPr>
-      <w:r>
-        <w:t>( D)</w:t>
+      <w:proofErr w:type="gramStart"/>
+      <w:r>
+        <w:t>( D</w:t>
+      </w:r>
+      <w:proofErr w:type="gramEnd"/>
+      <w:r>
+        <w:t>)</w:t>
       </w:r>
       <w:r>
         <w:tab/>
@@ -1157,8 +1251,13 @@
       <w:pPr>
         <w:jc w:val="both"/>
       </w:pPr>
-      <w:r>
-        <w:t>( A)</w:t>
+      <w:proofErr w:type="gramStart"/>
+      <w:r>
+        <w:t>( A</w:t>
+      </w:r>
+      <w:proofErr w:type="gramEnd"/>
+      <w:r>
+        <w:t>)</w:t>
       </w:r>
       <w:r>
         <w:tab/>
@@ -1180,8 +1279,13 @@
       <w:pPr>
         <w:jc w:val="both"/>
       </w:pPr>
-      <w:r>
-        <w:t>( B)</w:t>
+      <w:proofErr w:type="gramStart"/>
+      <w:r>
+        <w:t>( B</w:t>
+      </w:r>
+      <w:proofErr w:type="gramEnd"/>
+      <w:r>
+        <w:t>)</w:t>
       </w:r>
       <w:r>
         <w:tab/>
@@ -1212,8 +1316,13 @@
       <w:pPr>
         <w:jc w:val="both"/>
       </w:pPr>
-      <w:r>
-        <w:t>( C)</w:t>
+      <w:proofErr w:type="gramStart"/>
+      <w:r>
+        <w:t>( C</w:t>
+      </w:r>
+      <w:proofErr w:type="gramEnd"/>
+      <w:r>
+        <w:t>)</w:t>
       </w:r>
       <w:r>
         <w:tab/>
@@ -1244,8 +1353,13 @@
       <w:pPr>
         <w:jc w:val="both"/>
       </w:pPr>
-      <w:r>
-        <w:t>( D)</w:t>
+      <w:proofErr w:type="gramStart"/>
+      <w:r>
+        <w:t>( D</w:t>
+      </w:r>
+      <w:proofErr w:type="gramEnd"/>
+      <w:r>
+        <w:t>)</w:t>
       </w:r>
       <w:r>
         <w:tab/>
@@ -1312,8 +1426,13 @@
       <w:pPr>
         <w:jc w:val="both"/>
       </w:pPr>
-      <w:r>
-        <w:t>( A)</w:t>
+      <w:proofErr w:type="gramStart"/>
+      <w:r>
+        <w:t>( A</w:t>
+      </w:r>
+      <w:proofErr w:type="gramEnd"/>
+      <w:r>
+        <w:t>)</w:t>
       </w:r>
       <w:r>
         <w:tab/>
@@ -1335,8 +1454,13 @@
       <w:pPr>
         <w:jc w:val="both"/>
       </w:pPr>
-      <w:r>
-        <w:t>( B)</w:t>
+      <w:proofErr w:type="gramStart"/>
+      <w:r>
+        <w:t>( B</w:t>
+      </w:r>
+      <w:proofErr w:type="gramEnd"/>
+      <w:r>
+        <w:t>)</w:t>
       </w:r>
       <w:r>
         <w:tab/>
@@ -1358,8 +1482,13 @@
       <w:pPr>
         <w:jc w:val="both"/>
       </w:pPr>
-      <w:r>
-        <w:t>( C)</w:t>
+      <w:proofErr w:type="gramStart"/>
+      <w:r>
+        <w:t>( C</w:t>
+      </w:r>
+      <w:proofErr w:type="gramEnd"/>
+      <w:r>
+        <w:t>)</w:t>
       </w:r>
       <w:r>
         <w:tab/>
@@ -1381,8 +1510,13 @@
       <w:pPr>
         <w:jc w:val="both"/>
       </w:pPr>
-      <w:r>
-        <w:t xml:space="preserve">( D) </w:t>
+      <w:proofErr w:type="gramStart"/>
+      <w:r>
+        <w:t>( D</w:t>
+      </w:r>
+      <w:proofErr w:type="gramEnd"/>
+      <w:r>
+        <w:t xml:space="preserve">) </w:t>
       </w:r>
       <w:r>
         <w:tab/>
@@ -1446,8 +1580,13 @@
       <w:pPr>
         <w:jc w:val="both"/>
       </w:pPr>
-      <w:r>
-        <w:t>( A)</w:t>
+      <w:proofErr w:type="gramStart"/>
+      <w:r>
+        <w:t>( A</w:t>
+      </w:r>
+      <w:proofErr w:type="gramEnd"/>
+      <w:r>
+        <w:t>)</w:t>
       </w:r>
       <w:r>
         <w:tab/>
@@ -1460,8 +1599,13 @@
       <w:pPr>
         <w:jc w:val="both"/>
       </w:pPr>
-      <w:r>
-        <w:t>( B)</w:t>
+      <w:proofErr w:type="gramStart"/>
+      <w:r>
+        <w:t>( B</w:t>
+      </w:r>
+      <w:proofErr w:type="gramEnd"/>
+      <w:r>
+        <w:t>)</w:t>
       </w:r>
       <w:r>
         <w:tab/>
@@ -1474,8 +1618,13 @@
       <w:pPr>
         <w:jc w:val="both"/>
       </w:pPr>
-      <w:r>
-        <w:t>( C)</w:t>
+      <w:proofErr w:type="gramStart"/>
+      <w:r>
+        <w:t>( C</w:t>
+      </w:r>
+      <w:proofErr w:type="gramEnd"/>
+      <w:r>
+        <w:t>)</w:t>
       </w:r>
       <w:r>
         <w:tab/>
@@ -1488,8 +1637,13 @@
       <w:pPr>
         <w:jc w:val="both"/>
       </w:pPr>
-      <w:r>
-        <w:t>( D)</w:t>
+      <w:proofErr w:type="gramStart"/>
+      <w:r>
+        <w:t>( D</w:t>
+      </w:r>
+      <w:proofErr w:type="gramEnd"/>
+      <w:r>
+        <w:t>)</w:t>
       </w:r>
       <w:r>
         <w:tab/>
@@ -1544,8 +1698,13 @@
       <w:pPr>
         <w:jc w:val="both"/>
       </w:pPr>
-      <w:r>
-        <w:t>( A)</w:t>
+      <w:proofErr w:type="gramStart"/>
+      <w:r>
+        <w:t>( A</w:t>
+      </w:r>
+      <w:proofErr w:type="gramEnd"/>
+      <w:r>
+        <w:t>)</w:t>
       </w:r>
       <w:r>
         <w:tab/>
@@ -1558,8 +1717,13 @@
       <w:pPr>
         <w:jc w:val="both"/>
       </w:pPr>
-      <w:r>
-        <w:t>( B)</w:t>
+      <w:proofErr w:type="gramStart"/>
+      <w:r>
+        <w:t>( B</w:t>
+      </w:r>
+      <w:proofErr w:type="gramEnd"/>
+      <w:r>
+        <w:t>)</w:t>
       </w:r>
       <w:r>
         <w:tab/>
@@ -1572,8 +1736,13 @@
       <w:pPr>
         <w:jc w:val="both"/>
       </w:pPr>
-      <w:r>
-        <w:t>( C)</w:t>
+      <w:proofErr w:type="gramStart"/>
+      <w:r>
+        <w:t>( C</w:t>
+      </w:r>
+      <w:proofErr w:type="gramEnd"/>
+      <w:r>
+        <w:t>)</w:t>
       </w:r>
       <w:r>
         <w:tab/>
@@ -1586,8 +1755,13 @@
       <w:pPr>
         <w:jc w:val="both"/>
       </w:pPr>
-      <w:r>
-        <w:t>( D)</w:t>
+      <w:proofErr w:type="gramStart"/>
+      <w:r>
+        <w:t>( D</w:t>
+      </w:r>
+      <w:proofErr w:type="gramEnd"/>
+      <w:r>
+        <w:t>)</w:t>
       </w:r>
       <w:r>
         <w:tab/>
@@ -1689,8 +1863,13 @@
       <w:pPr>
         <w:jc w:val="both"/>
       </w:pPr>
-      <w:r>
-        <w:t>( A)</w:t>
+      <w:proofErr w:type="gramStart"/>
+      <w:r>
+        <w:t>( A</w:t>
+      </w:r>
+      <w:proofErr w:type="gramEnd"/>
+      <w:r>
+        <w:t>)</w:t>
       </w:r>
       <w:r>
         <w:tab/>
@@ -1714,8 +1893,13 @@
       <w:pPr>
         <w:jc w:val="both"/>
       </w:pPr>
-      <w:r>
-        <w:t>( B)</w:t>
+      <w:proofErr w:type="gramStart"/>
+      <w:r>
+        <w:t>( B</w:t>
+      </w:r>
+      <w:proofErr w:type="gramEnd"/>
+      <w:r>
+        <w:t>)</w:t>
       </w:r>
       <w:r>
         <w:tab/>
@@ -1728,8 +1912,13 @@
       <w:pPr>
         <w:jc w:val="both"/>
       </w:pPr>
-      <w:r>
-        <w:t>( C)</w:t>
+      <w:proofErr w:type="gramStart"/>
+      <w:r>
+        <w:t>( C</w:t>
+      </w:r>
+      <w:proofErr w:type="gramEnd"/>
+      <w:r>
+        <w:t>)</w:t>
       </w:r>
       <w:r>
         <w:tab/>
@@ -1742,8 +1931,13 @@
       <w:pPr>
         <w:jc w:val="both"/>
       </w:pPr>
-      <w:r>
-        <w:t>( D)</w:t>
+      <w:proofErr w:type="gramStart"/>
+      <w:r>
+        <w:t>( D</w:t>
+      </w:r>
+      <w:proofErr w:type="gramEnd"/>
+      <w:r>
+        <w:t>)</w:t>
       </w:r>
       <w:r>
         <w:tab/>
@@ -1796,19 +1990,7 @@
         <w:rPr>
           <w:b/>
         </w:rPr>
-        <w:t>1</w:t>
-      </w:r>
-      <w:r>
-        <w:rPr>
-          <w:b/>
-        </w:rPr>
-        <w:t>1</w:t>
-      </w:r>
-      <w:r>
-        <w:rPr>
-          <w:b/>
-        </w:rPr>
-        <w:t xml:space="preserve">. </w:t>
+        <w:t xml:space="preserve">11. </w:t>
       </w:r>
       <w:r>
         <w:rPr>
@@ -1827,20 +2009,19 @@
         <w:ind w:left="705" w:hanging="705"/>
         <w:jc w:val="both"/>
       </w:pPr>
-      <w:r>
-        <w:t>( A)</w:t>
-      </w:r>
-      <w:r>
-        <w:tab/>
-      </w:r>
-      <w:r>
-        <w:t xml:space="preserve">Es una respuesta al absolutismo dogmático que contraviene los ideales republicanos kantianos. </w:t>
-      </w:r>
-      <w:r>
-        <w:t>Se representa con la idea de</w:t>
-      </w:r>
-      <w:r>
-        <w:t xml:space="preserve"> negar la libertad para ser felices.</w:t>
+      <w:proofErr w:type="gramStart"/>
+      <w:r>
+        <w:t>( A</w:t>
+      </w:r>
+      <w:proofErr w:type="gramEnd"/>
+      <w:r>
+        <w:t>)</w:t>
+      </w:r>
+      <w:r>
+        <w:tab/>
+      </w:r>
+      <w:r>
+        <w:t>Es una respuesta al absolutismo dogmático que contraviene los ideales republicanos kantianos. Se representa con la idea de negar la libertad para ser felices.</w:t>
       </w:r>
     </w:p>
     <w:p>
@@ -1848,20 +2029,19 @@
         <w:ind w:left="705" w:hanging="705"/>
         <w:jc w:val="both"/>
       </w:pPr>
-      <w:r>
-        <w:t>( B)</w:t>
-      </w:r>
-      <w:r>
-        <w:tab/>
-      </w:r>
-      <w:r>
-        <w:t xml:space="preserve">La ilustración es un proceso para mantenernos seguros en la minoría de edad. </w:t>
-      </w:r>
-      <w:r>
-        <w:t>Se representa con la idea de</w:t>
-      </w:r>
-      <w:r>
-        <w:t xml:space="preserve"> contactar con nuestro niño interior.</w:t>
+      <w:proofErr w:type="gramStart"/>
+      <w:r>
+        <w:t>( B</w:t>
+      </w:r>
+      <w:proofErr w:type="gramEnd"/>
+      <w:r>
+        <w:t>)</w:t>
+      </w:r>
+      <w:r>
+        <w:tab/>
+      </w:r>
+      <w:r>
+        <w:t>La ilustración es un proceso para mantenernos seguros en la minoría de edad. Se representa con la idea de contactar con nuestro niño interior.</w:t>
       </w:r>
     </w:p>
     <w:p>
@@ -1869,8 +2049,13 @@
         <w:ind w:left="705" w:hanging="705"/>
         <w:jc w:val="both"/>
       </w:pPr>
-      <w:r>
-        <w:t>( C)</w:t>
+      <w:proofErr w:type="gramStart"/>
+      <w:r>
+        <w:t>( C</w:t>
+      </w:r>
+      <w:proofErr w:type="gramEnd"/>
+      <w:r>
+        <w:t>)</w:t>
       </w:r>
       <w:r>
         <w:tab/>
@@ -1884,20 +2069,19 @@
         <w:ind w:left="705" w:hanging="705"/>
         <w:jc w:val="both"/>
       </w:pPr>
-      <w:r>
-        <w:t>( D)</w:t>
-      </w:r>
-      <w:r>
-        <w:tab/>
-      </w:r>
-      <w:r>
-        <w:t xml:space="preserve">Es cuando cumplimos 18 años y nos convertimos en ciudadanos responsables por obligación. </w:t>
-      </w:r>
-      <w:r>
-        <w:t>Se representa con la idea de</w:t>
-      </w:r>
-      <w:r>
-        <w:t xml:space="preserve">l voto electoral informado. </w:t>
+      <w:proofErr w:type="gramStart"/>
+      <w:r>
+        <w:t>( D</w:t>
+      </w:r>
+      <w:proofErr w:type="gramEnd"/>
+      <w:r>
+        <w:t>)</w:t>
+      </w:r>
+      <w:r>
+        <w:tab/>
+      </w:r>
+      <w:r>
+        <w:t xml:space="preserve">Es cuando cumplimos 18 años y nos convertimos en ciudadanos responsables por obligación. Se representa con la idea del voto electoral informado. </w:t>
       </w:r>
     </w:p>
     <w:p>
@@ -1956,8 +2140,13 @@
       <w:pPr>
         <w:jc w:val="both"/>
       </w:pPr>
-      <w:r>
-        <w:t>( A)</w:t>
+      <w:proofErr w:type="gramStart"/>
+      <w:r>
+        <w:t>( A</w:t>
+      </w:r>
+      <w:proofErr w:type="gramEnd"/>
+      <w:r>
+        <w:t>)</w:t>
       </w:r>
       <w:r>
         <w:tab/>
@@ -1976,8 +2165,13 @@
       <w:pPr>
         <w:jc w:val="both"/>
       </w:pPr>
-      <w:r>
-        <w:t>( B)</w:t>
+      <w:proofErr w:type="gramStart"/>
+      <w:r>
+        <w:t>( B</w:t>
+      </w:r>
+      <w:proofErr w:type="gramEnd"/>
+      <w:r>
+        <w:t>)</w:t>
       </w:r>
       <w:r>
         <w:tab/>
@@ -1993,8 +2187,13 @@
       <w:pPr>
         <w:jc w:val="both"/>
       </w:pPr>
-      <w:r>
-        <w:t>( C)</w:t>
+      <w:proofErr w:type="gramStart"/>
+      <w:r>
+        <w:t>( C</w:t>
+      </w:r>
+      <w:proofErr w:type="gramEnd"/>
+      <w:r>
+        <w:t>)</w:t>
       </w:r>
       <w:r>
         <w:tab/>
@@ -2010,8 +2209,13 @@
       <w:pPr>
         <w:jc w:val="both"/>
       </w:pPr>
-      <w:r>
-        <w:t>( D)</w:t>
+      <w:proofErr w:type="gramStart"/>
+      <w:r>
+        <w:t>( D</w:t>
+      </w:r>
+      <w:proofErr w:type="gramEnd"/>
+      <w:r>
+        <w:t>)</w:t>
       </w:r>
       <w:r>
         <w:tab/>
@@ -2045,19 +2249,7 @@
           <w:b/>
         </w:rPr>
         <w:lastRenderedPageBreak/>
-        <w:t>1</w:t>
-      </w:r>
-      <w:r>
-        <w:rPr>
-          <w:b/>
-        </w:rPr>
-        <w:t>3</w:t>
-      </w:r>
-      <w:r>
-        <w:rPr>
-          <w:b/>
-        </w:rPr>
-        <w:t xml:space="preserve">. </w:t>
+        <w:t xml:space="preserve">13. </w:t>
       </w:r>
       <w:r>
         <w:rPr>
@@ -2075,8 +2267,13 @@
       <w:pPr>
         <w:jc w:val="both"/>
       </w:pPr>
-      <w:r>
-        <w:t>( A)</w:t>
+      <w:proofErr w:type="gramStart"/>
+      <w:r>
+        <w:t>( A</w:t>
+      </w:r>
+      <w:proofErr w:type="gramEnd"/>
+      <w:r>
+        <w:t>)</w:t>
       </w:r>
       <w:r>
         <w:tab/>
@@ -2089,8 +2286,13 @@
       <w:pPr>
         <w:jc w:val="both"/>
       </w:pPr>
-      <w:r>
-        <w:t>( B)</w:t>
+      <w:proofErr w:type="gramStart"/>
+      <w:r>
+        <w:t>( B</w:t>
+      </w:r>
+      <w:proofErr w:type="gramEnd"/>
+      <w:r>
+        <w:t>)</w:t>
       </w:r>
       <w:r>
         <w:tab/>
@@ -2116,8 +2318,13 @@
       <w:pPr>
         <w:jc w:val="both"/>
       </w:pPr>
-      <w:r>
-        <w:t>( C)</w:t>
+      <w:proofErr w:type="gramStart"/>
+      <w:r>
+        <w:t>( C</w:t>
+      </w:r>
+      <w:proofErr w:type="gramEnd"/>
+      <w:r>
+        <w:t>)</w:t>
       </w:r>
       <w:r>
         <w:tab/>
@@ -2130,8 +2337,13 @@
       <w:pPr>
         <w:jc w:val="both"/>
       </w:pPr>
-      <w:r>
-        <w:t>( D)</w:t>
+      <w:proofErr w:type="gramStart"/>
+      <w:r>
+        <w:t>( D</w:t>
+      </w:r>
+      <w:proofErr w:type="gramEnd"/>
+      <w:r>
+        <w:t>)</w:t>
       </w:r>
       <w:r>
         <w:tab/>
@@ -2165,19 +2377,7 @@
           <w:b/>
         </w:rPr>
         <w:lastRenderedPageBreak/>
-        <w:t>1</w:t>
-      </w:r>
-      <w:r>
-        <w:rPr>
-          <w:b/>
-        </w:rPr>
-        <w:t>4</w:t>
-      </w:r>
-      <w:r>
-        <w:rPr>
-          <w:b/>
-        </w:rPr>
-        <w:t xml:space="preserve">. </w:t>
+        <w:t xml:space="preserve">14. </w:t>
       </w:r>
       <w:r>
         <w:rPr>
@@ -2196,8 +2396,13 @@
         <w:ind w:left="705" w:hanging="705"/>
         <w:jc w:val="both"/>
       </w:pPr>
-      <w:r>
-        <w:t>( A)</w:t>
+      <w:proofErr w:type="gramStart"/>
+      <w:r>
+        <w:t>( A</w:t>
+      </w:r>
+      <w:proofErr w:type="gramEnd"/>
+      <w:r>
+        <w:t>)</w:t>
       </w:r>
       <w:r>
         <w:tab/>
@@ -2211,8 +2416,13 @@
         <w:ind w:left="705" w:hanging="705"/>
         <w:jc w:val="both"/>
       </w:pPr>
-      <w:r>
-        <w:t>( B)</w:t>
+      <w:proofErr w:type="gramStart"/>
+      <w:r>
+        <w:t>( B</w:t>
+      </w:r>
+      <w:proofErr w:type="gramEnd"/>
+      <w:r>
+        <w:t>)</w:t>
       </w:r>
       <w:r>
         <w:tab/>
@@ -2229,8 +2439,13 @@
         <w:ind w:left="705" w:hanging="705"/>
         <w:jc w:val="both"/>
       </w:pPr>
-      <w:r>
-        <w:t>( C)</w:t>
+      <w:proofErr w:type="gramStart"/>
+      <w:r>
+        <w:t>( C</w:t>
+      </w:r>
+      <w:proofErr w:type="gramEnd"/>
+      <w:r>
+        <w:t>)</w:t>
       </w:r>
       <w:r>
         <w:tab/>
@@ -2244,8 +2459,13 @@
         <w:ind w:left="705" w:hanging="705"/>
         <w:jc w:val="both"/>
       </w:pPr>
-      <w:r>
-        <w:t>( D)</w:t>
+      <w:proofErr w:type="gramStart"/>
+      <w:r>
+        <w:t>( D</w:t>
+      </w:r>
+      <w:proofErr w:type="gramEnd"/>
+      <w:r>
+        <w:t>)</w:t>
       </w:r>
       <w:r>
         <w:tab/>
@@ -2279,19 +2499,7 @@
           <w:b/>
         </w:rPr>
         <w:lastRenderedPageBreak/>
-        <w:t>1</w:t>
-      </w:r>
-      <w:r>
-        <w:rPr>
-          <w:b/>
-        </w:rPr>
-        <w:t>5</w:t>
-      </w:r>
-      <w:r>
-        <w:rPr>
-          <w:b/>
-        </w:rPr>
-        <w:t xml:space="preserve">. </w:t>
+        <w:t xml:space="preserve">15. </w:t>
       </w:r>
       <w:r>
         <w:rPr>
@@ -2309,8 +2517,13 @@
       <w:pPr>
         <w:jc w:val="both"/>
       </w:pPr>
-      <w:r>
-        <w:t>( A)</w:t>
+      <w:proofErr w:type="gramStart"/>
+      <w:r>
+        <w:t>( A</w:t>
+      </w:r>
+      <w:proofErr w:type="gramEnd"/>
+      <w:r>
+        <w:t>)</w:t>
       </w:r>
       <w:r>
         <w:tab/>
@@ -2323,8 +2536,13 @@
       <w:pPr>
         <w:jc w:val="both"/>
       </w:pPr>
-      <w:r>
-        <w:t>( B)</w:t>
+      <w:proofErr w:type="gramStart"/>
+      <w:r>
+        <w:t>( B</w:t>
+      </w:r>
+      <w:proofErr w:type="gramEnd"/>
+      <w:r>
+        <w:t>)</w:t>
       </w:r>
       <w:r>
         <w:tab/>
@@ -2337,8 +2555,13 @@
       <w:pPr>
         <w:jc w:val="both"/>
       </w:pPr>
-      <w:r>
-        <w:t>( C)</w:t>
+      <w:proofErr w:type="gramStart"/>
+      <w:r>
+        <w:t>( C</w:t>
+      </w:r>
+      <w:proofErr w:type="gramEnd"/>
+      <w:r>
+        <w:t>)</w:t>
       </w:r>
       <w:r>
         <w:tab/>
@@ -2351,8 +2574,13 @@
       <w:pPr>
         <w:jc w:val="both"/>
       </w:pPr>
-      <w:r>
-        <w:t>( D)</w:t>
+      <w:proofErr w:type="gramStart"/>
+      <w:r>
+        <w:t>( D</w:t>
+      </w:r>
+      <w:proofErr w:type="gramEnd"/>
+      <w:r>
+        <w:t>)</w:t>
       </w:r>
       <w:r>
         <w:tab/>
@@ -2360,6 +2588,116 @@
       <w:r>
         <w:t>La historia y el derecho</w:t>
       </w:r>
+    </w:p>
+    <w:p>
+      <w:r>
+        <w:br w:type="page"/>
+      </w:r>
+    </w:p>
+    <w:p>
+      <w:pPr>
+        <w:jc w:val="both"/>
+      </w:pPr>
+      <w:r>
+        <w:lastRenderedPageBreak/>
+        <w:t>Pensamiento Crítico                                                                                                              UARM 2025</w:t>
+      </w:r>
+    </w:p>
+    <w:p>
+      <w:pPr>
+        <w:jc w:val="both"/>
+      </w:pPr>
+    </w:p>
+    <w:p>
+      <w:pPr>
+        <w:jc w:val="center"/>
+        <w:rPr>
+          <w:b/>
+          <w:u w:val="single"/>
+        </w:rPr>
+      </w:pPr>
+      <w:r>
+        <w:rPr>
+          <w:b/>
+          <w:u w:val="single"/>
+        </w:rPr>
+        <w:t xml:space="preserve">Tercer </w:t>
+      </w:r>
+      <w:r>
+        <w:rPr>
+          <w:b/>
+          <w:u w:val="single"/>
+        </w:rPr>
+        <w:t>Control de Lectura</w:t>
+      </w:r>
+    </w:p>
+    <w:p>
+      <w:pPr>
+        <w:jc w:val="center"/>
+        <w:rPr>
+          <w:b/>
+          <w:u w:val="single"/>
+        </w:rPr>
+      </w:pPr>
+    </w:p>
+    <w:p>
+      <w:pPr>
+        <w:pStyle w:val="ListParagraph"/>
+        <w:numPr>
+          <w:ilvl w:val="0"/>
+          <w:numId w:val="5"/>
+        </w:numPr>
+        <w:rPr>
+          <w:bCs/>
+        </w:rPr>
+      </w:pPr>
+      <w:r>
+        <w:rPr>
+          <w:bCs/>
+        </w:rPr>
+        <w:t>¿Qué mentalidades chocan, de acuerdo a Bernstein? ¿En qué consisten y porqué entran en conflicto?</w:t>
+      </w:r>
+    </w:p>
+    <w:p>
+      <w:pPr>
+        <w:pStyle w:val="ListParagraph"/>
+        <w:numPr>
+          <w:ilvl w:val="0"/>
+          <w:numId w:val="5"/>
+        </w:numPr>
+        <w:rPr>
+          <w:bCs/>
+        </w:rPr>
+      </w:pPr>
+      <w:r>
+        <w:rPr>
+          <w:bCs/>
+        </w:rPr>
+        <w:t>A la luz de las reflexiones de Bernstein, comente la siguiente tesis: “para sostener bien una creencia, requerimos de absolutos”</w:t>
+      </w:r>
+    </w:p>
+    <w:p>
+      <w:pPr>
+        <w:pStyle w:val="ListParagraph"/>
+        <w:numPr>
+          <w:ilvl w:val="0"/>
+          <w:numId w:val="5"/>
+        </w:numPr>
+        <w:rPr>
+          <w:bCs/>
+        </w:rPr>
+      </w:pPr>
+      <w:r>
+        <w:rPr>
+          <w:bCs/>
+        </w:rPr>
+        <w:t>¿Cómo se contraponen los sentidos de lo político que el autor presenta entre Arendt y Schmitt?</w:t>
+      </w:r>
+    </w:p>
+    <w:p>
+      <w:pPr>
+        <w:jc w:val="both"/>
+      </w:pPr>
     </w:p>
     <w:sectPr>
       <w:pgSz w:w="11906" w:h="16838"/>
@@ -2747,6 +3085,95 @@
       </w:rPr>
     </w:lvl>
   </w:abstractNum>
+  <w:abstractNum w:abstractNumId="4" w15:restartNumberingAfterBreak="0">
+    <w:nsid w:val="770416CF"/>
+    <w:multiLevelType w:val="hybridMultilevel"/>
+    <w:tmpl w:val="CEB6CE06"/>
+    <w:lvl w:ilvl="0" w:tplc="280A000F">
+      <w:start w:val="1"/>
+      <w:numFmt w:val="decimal"/>
+      <w:lvlText w:val="%1."/>
+      <w:lvlJc w:val="left"/>
+      <w:pPr>
+        <w:ind w:left="720" w:hanging="360"/>
+      </w:pPr>
+      <w:rPr>
+        <w:rFonts w:hint="default"/>
+      </w:rPr>
+    </w:lvl>
+    <w:lvl w:ilvl="1" w:tplc="280A0019" w:tentative="1">
+      <w:start w:val="1"/>
+      <w:numFmt w:val="lowerLetter"/>
+      <w:lvlText w:val="%2."/>
+      <w:lvlJc w:val="left"/>
+      <w:pPr>
+        <w:ind w:left="1440" w:hanging="360"/>
+      </w:pPr>
+    </w:lvl>
+    <w:lvl w:ilvl="2" w:tplc="280A001B" w:tentative="1">
+      <w:start w:val="1"/>
+      <w:numFmt w:val="lowerRoman"/>
+      <w:lvlText w:val="%3."/>
+      <w:lvlJc w:val="right"/>
+      <w:pPr>
+        <w:ind w:left="2160" w:hanging="180"/>
+      </w:pPr>
+    </w:lvl>
+    <w:lvl w:ilvl="3" w:tplc="280A000F" w:tentative="1">
+      <w:start w:val="1"/>
+      <w:numFmt w:val="decimal"/>
+      <w:lvlText w:val="%4."/>
+      <w:lvlJc w:val="left"/>
+      <w:pPr>
+        <w:ind w:left="2880" w:hanging="360"/>
+      </w:pPr>
+    </w:lvl>
+    <w:lvl w:ilvl="4" w:tplc="280A0019" w:tentative="1">
+      <w:start w:val="1"/>
+      <w:numFmt w:val="lowerLetter"/>
+      <w:lvlText w:val="%5."/>
+      <w:lvlJc w:val="left"/>
+      <w:pPr>
+        <w:ind w:left="3600" w:hanging="360"/>
+      </w:pPr>
+    </w:lvl>
+    <w:lvl w:ilvl="5" w:tplc="280A001B" w:tentative="1">
+      <w:start w:val="1"/>
+      <w:numFmt w:val="lowerRoman"/>
+      <w:lvlText w:val="%6."/>
+      <w:lvlJc w:val="right"/>
+      <w:pPr>
+        <w:ind w:left="4320" w:hanging="180"/>
+      </w:pPr>
+    </w:lvl>
+    <w:lvl w:ilvl="6" w:tplc="280A000F" w:tentative="1">
+      <w:start w:val="1"/>
+      <w:numFmt w:val="decimal"/>
+      <w:lvlText w:val="%7."/>
+      <w:lvlJc w:val="left"/>
+      <w:pPr>
+        <w:ind w:left="5040" w:hanging="360"/>
+      </w:pPr>
+    </w:lvl>
+    <w:lvl w:ilvl="7" w:tplc="280A0019" w:tentative="1">
+      <w:start w:val="1"/>
+      <w:numFmt w:val="lowerLetter"/>
+      <w:lvlText w:val="%8."/>
+      <w:lvlJc w:val="left"/>
+      <w:pPr>
+        <w:ind w:left="5760" w:hanging="360"/>
+      </w:pPr>
+    </w:lvl>
+    <w:lvl w:ilvl="8" w:tplc="280A001B" w:tentative="1">
+      <w:start w:val="1"/>
+      <w:numFmt w:val="lowerRoman"/>
+      <w:lvlText w:val="%9."/>
+      <w:lvlJc w:val="right"/>
+      <w:pPr>
+        <w:ind w:left="6480" w:hanging="180"/>
+      </w:pPr>
+    </w:lvl>
+  </w:abstractNum>
   <w:num w:numId="1" w16cid:durableId="1881357770">
     <w:abstractNumId w:val="0"/>
   </w:num>
@@ -2758,6 +3185,9 @@
   </w:num>
   <w:num w:numId="4" w16cid:durableId="1702123216">
     <w:abstractNumId w:val="1"/>
+  </w:num>
+  <w:num w:numId="5" w16cid:durableId="1642494426">
+    <w:abstractNumId w:val="4"/>
   </w:num>
 </w:numbering>
 </file>

</xml_diff>